<commit_message>
a little change to the note
</commit_message>
<xml_diff>
--- a/朴素贝叶斯模型.docx
+++ b/朴素贝叶斯模型.docx
@@ -86,17 +86,8 @@
           <w:rFonts w:hint="eastAsia"/>
           <w:sz w:val="24"/>
         </w:rPr>
-        <w:t>它假设了样本各</w:t>
-      </w:r>
-      <w:proofErr w:type="gramStart"/>
-      <w:r>
-        <w:rPr>
-          <w:rFonts w:hint="eastAsia"/>
-          <w:sz w:val="24"/>
-        </w:rPr>
-        <w:t>维特征</w:t>
-      </w:r>
-      <w:proofErr w:type="gramEnd"/>
+        <w:t>它假设了样本各维特征</w:t>
+      </w:r>
       <w:r>
         <w:rPr>
           <w:rFonts w:hint="eastAsia"/>
@@ -209,7 +200,7 @@
           <v:shape id="_x0000_i1025" type="#_x0000_t75" style="width:182.2pt;height:18.15pt" o:ole="">
             <v:imagedata r:id="rId9" o:title=""/>
           </v:shape>
-          <o:OLEObject Type="Embed" ProgID="Equation.DSMT4" ShapeID="_x0000_i1025" DrawAspect="Content" ObjectID="_1649957316" r:id="rId10"/>
+          <o:OLEObject Type="Embed" ProgID="Equation.DSMT4" ShapeID="_x0000_i1025" DrawAspect="Content" ObjectID="_1649997664" r:id="rId10"/>
         </w:object>
       </w:r>
       <w:r>
@@ -350,7 +341,14 @@
           <w:rFonts w:hint="eastAsia"/>
           <w:sz w:val="24"/>
         </w:rPr>
-        <w:t>多组</w:t>
+        <w:t>对</w:t>
+      </w:r>
+      <w:r>
+        <w:rPr>
+          <w:rFonts w:hint="eastAsia"/>
+          <w:sz w:val="24"/>
+        </w:rPr>
+        <w:t>God</w:t>
       </w:r>
       <w:r>
         <w:rPr>
@@ -364,7 +362,35 @@
           <w:rFonts w:hint="eastAsia"/>
           <w:sz w:val="24"/>
         </w:rPr>
-        <w:t>输入和输出的取值</w:t>
+        <w:t>的</w:t>
+      </w:r>
+      <w:r>
+        <w:rPr>
+          <w:rFonts w:hint="eastAsia"/>
+          <w:sz w:val="24"/>
+        </w:rPr>
+        <w:t>输入和输出的</w:t>
+      </w:r>
+      <w:r>
+        <w:rPr>
+          <w:rFonts w:hint="eastAsia"/>
+          <w:sz w:val="24"/>
+        </w:rPr>
+        <w:t>多次</w:t>
+      </w:r>
+      <w:r>
+        <w:rPr>
+          <w:rFonts w:hint="eastAsia"/>
+          <w:sz w:val="24"/>
+        </w:rPr>
+        <w:t>采样</w:t>
+      </w:r>
+      <w:r>
+        <w:rPr>
+          <w:rFonts w:hint="eastAsia"/>
+          <w:sz w:val="24"/>
+        </w:rPr>
+        <w:t>的结果</w:t>
       </w:r>
       <w:r>
         <w:rPr>
@@ -387,13 +413,26 @@
         </w:rPr>
         <w:t>这些</w:t>
       </w:r>
-      <w:proofErr w:type="gramStart"/>
-      <w:r>
-        <w:rPr>
-          <w:rFonts w:hint="eastAsia"/>
-          <w:sz w:val="24"/>
-        </w:rPr>
-        <w:t>取值</w:t>
+      <w:r>
+        <w:rPr>
+          <w:rFonts w:hint="eastAsia"/>
+          <w:sz w:val="24"/>
+        </w:rPr>
+        <w:t>采样</w:t>
+      </w:r>
+      <w:r>
+        <w:rPr>
+          <w:rFonts w:hint="eastAsia"/>
+          <w:sz w:val="24"/>
+        </w:rPr>
+        <w:t>的</w:t>
+      </w:r>
+      <w:r>
+        <w:rPr>
+          <w:rFonts w:hint="eastAsia"/>
+          <w:sz w:val="24"/>
+        </w:rPr>
+        <w:t>结果</w:t>
       </w:r>
       <w:r>
         <w:rPr>
@@ -402,7 +441,6 @@
         </w:rPr>
         <w:t>跟</w:t>
       </w:r>
-      <w:proofErr w:type="gramEnd"/>
       <w:r>
         <w:rPr>
           <w:rFonts w:hint="eastAsia"/>
@@ -478,6 +516,13 @@
           <w:rFonts w:hint="eastAsia"/>
           <w:sz w:val="24"/>
         </w:rPr>
+        <w:t>丝毫不差的</w:t>
+      </w:r>
+      <w:r>
+        <w:rPr>
+          <w:rFonts w:hint="eastAsia"/>
+          <w:sz w:val="24"/>
+        </w:rPr>
         <w:t>求解出</w:t>
       </w:r>
       <w:r>
@@ -485,13 +530,6 @@
           <w:rFonts w:hint="eastAsia"/>
           <w:sz w:val="24"/>
         </w:rPr>
-        <w:t>丝毫不差的</w:t>
-      </w:r>
-      <w:r>
-        <w:rPr>
-          <w:rFonts w:hint="eastAsia"/>
-          <w:sz w:val="24"/>
-        </w:rPr>
         <w:t>God</w:t>
       </w:r>
       <w:r>
@@ -534,7 +572,49 @@
           <w:rFonts w:hint="eastAsia"/>
           <w:sz w:val="24"/>
         </w:rPr>
-        <w:t>能够给出最优输出</w:t>
+        <w:t>能够给出</w:t>
+      </w:r>
+      <w:r>
+        <w:rPr>
+          <w:rFonts w:hint="eastAsia"/>
+          <w:sz w:val="24"/>
+        </w:rPr>
+        <w:t>最接近</w:t>
+      </w:r>
+      <w:r>
+        <w:rPr>
+          <w:rFonts w:hint="eastAsia"/>
+          <w:sz w:val="24"/>
+        </w:rPr>
+        <w:t>God</w:t>
+      </w:r>
+      <w:r>
+        <w:rPr>
+          <w:rFonts w:hint="eastAsia"/>
+          <w:sz w:val="24"/>
+        </w:rPr>
+        <w:t>模型</w:t>
+      </w:r>
+      <w:r>
+        <w:rPr>
+          <w:rFonts w:hint="eastAsia"/>
+          <w:sz w:val="24"/>
+        </w:rPr>
+        <w:t>输出</w:t>
+      </w:r>
+      <w:r>
+        <w:rPr>
+          <w:rFonts w:hint="eastAsia"/>
+          <w:sz w:val="24"/>
+        </w:rPr>
+        <w:t>的</w:t>
+      </w:r>
+      <w:r>
+        <w:rPr>
+          <w:rFonts w:hint="eastAsia"/>
+          <w:sz w:val="24"/>
+        </w:rPr>
+        <w:t>输出</w:t>
       </w:r>
       <w:r>
         <w:rPr>
@@ -545,7 +625,7 @@
           <v:shape id="_x0000_i1026" type="#_x0000_t75" style="width:10pt;height:16.3pt" o:ole="">
             <v:imagedata r:id="rId11" o:title=""/>
           </v:shape>
-          <o:OLEObject Type="Embed" ProgID="Equation.DSMT4" ShapeID="_x0000_i1026" DrawAspect="Content" ObjectID="_1649957317" r:id="rId12"/>
+          <o:OLEObject Type="Embed" ProgID="Equation.DSMT4" ShapeID="_x0000_i1026" DrawAspect="Content" ObjectID="_1649997665" r:id="rId12"/>
         </w:object>
       </w:r>
       <w:r>
@@ -1108,7 +1188,6 @@
         </w:rPr>
         <w:t>输入的各</w:t>
       </w:r>
-      <w:proofErr w:type="gramStart"/>
       <w:r>
         <w:rPr>
           <w:rFonts w:hint="eastAsia"/>
@@ -1123,7 +1202,6 @@
         </w:rPr>
         <w:t>特征取</w:t>
       </w:r>
-      <w:proofErr w:type="gramEnd"/>
       <w:r>
         <w:rPr>
           <w:rFonts w:hint="eastAsia"/>
@@ -1325,17 +1403,8 @@
           <w:rFonts w:hint="eastAsia"/>
           <w:sz w:val="24"/>
         </w:rPr>
-        <w:t>样本的各</w:t>
-      </w:r>
-      <w:proofErr w:type="gramStart"/>
-      <w:r>
-        <w:rPr>
-          <w:rFonts w:hint="eastAsia"/>
-          <w:sz w:val="24"/>
-        </w:rPr>
-        <w:t>维特征</w:t>
-      </w:r>
-      <w:proofErr w:type="gramEnd"/>
+        <w:t>样本的各维特征</w:t>
+      </w:r>
       <w:r>
         <w:rPr>
           <w:rFonts w:hint="eastAsia"/>
@@ -1383,28 +1452,76 @@
           <w:rFonts w:hint="eastAsia"/>
           <w:sz w:val="24"/>
         </w:rPr>
-        <w:t>最基本的朴素贝叶</w:t>
-      </w:r>
-      <w:proofErr w:type="gramStart"/>
-      <w:r>
-        <w:rPr>
-          <w:rFonts w:hint="eastAsia"/>
-          <w:sz w:val="24"/>
-        </w:rPr>
-        <w:t>斯处理</w:t>
-      </w:r>
-      <w:proofErr w:type="gramEnd"/>
-      <w:r>
-        <w:rPr>
-          <w:rFonts w:hint="eastAsia"/>
-          <w:sz w:val="24"/>
-        </w:rPr>
-        <w:t>的是样本特征为离散的情况，对于连续型特征的样本，我们使用高斯朴素贝叶斯作为一种扩展方法。</w:t>
+        <w:t>“</w:t>
+      </w:r>
+      <w:r>
+        <w:rPr>
+          <w:rFonts w:hint="eastAsia"/>
+          <w:sz w:val="24"/>
+        </w:rPr>
+        <w:t>条件独立性假设</w:t>
+      </w:r>
+      <w:r>
+        <w:rPr>
+          <w:rFonts w:hint="eastAsia"/>
+          <w:sz w:val="24"/>
+        </w:rPr>
+        <w:t>”是朴素贝叶斯如此简单的原因，也是它的一个缺点。</w:t>
+      </w:r>
+      <w:r>
+        <w:rPr>
+          <w:rFonts w:hint="eastAsia"/>
+          <w:sz w:val="24"/>
+        </w:rPr>
+        <w:t>由于“条件独立性假设”</w:t>
+      </w:r>
+      <w:r>
+        <w:rPr>
+          <w:rFonts w:hint="eastAsia"/>
+          <w:sz w:val="24"/>
+        </w:rPr>
+        <w:t>是一个非常强的假设</w:t>
+      </w:r>
+      <w:r>
+        <w:rPr>
+          <w:rFonts w:hint="eastAsia"/>
+          <w:sz w:val="24"/>
+        </w:rPr>
+        <w:t>，</w:t>
+      </w:r>
+      <w:r>
+        <w:rPr>
+          <w:rFonts w:hint="eastAsia"/>
+          <w:sz w:val="24"/>
+        </w:rPr>
+        <w:t>所以实际中模型的效果不一定很</w:t>
+      </w:r>
+      <w:r>
+        <w:rPr>
+          <w:rFonts w:hint="eastAsia"/>
+          <w:sz w:val="24"/>
+        </w:rPr>
+        <w:t>好。因为数据的各维特征不一定很好地满足条件独立性假设。</w:t>
+      </w:r>
+      <w:r>
+        <w:rPr>
+          <w:rFonts w:hint="eastAsia"/>
+          <w:sz w:val="24"/>
+        </w:rPr>
+        <w:t>我们在应用朴素贝叶斯模型时，最好提前</w:t>
+      </w:r>
+      <w:r>
+        <w:rPr>
+          <w:rFonts w:hint="eastAsia"/>
+          <w:sz w:val="24"/>
+        </w:rPr>
+        <w:t>对数据进行处理，使之尽量满足条件独立性假设。</w:t>
       </w:r>
     </w:p>
     <w:p>
       <w:pPr>
         <w:rPr>
+          <w:rFonts w:hint="eastAsia"/>
           <w:sz w:val="24"/>
         </w:rPr>
       </w:pPr>
@@ -1420,59 +1537,8 @@
           <w:rFonts w:hint="eastAsia"/>
           <w:sz w:val="24"/>
         </w:rPr>
-        <w:t>朴素贝叶斯模型的缺点是，由于“条件独立性假设”太强，</w:t>
-      </w:r>
-      <w:r>
-        <w:rPr>
-          <w:rFonts w:hint="eastAsia"/>
-          <w:sz w:val="24"/>
-        </w:rPr>
-        <w:t>所以实际中模型的效果不一定很</w:t>
-      </w:r>
-      <w:r>
-        <w:rPr>
-          <w:rFonts w:hint="eastAsia"/>
-          <w:sz w:val="24"/>
-        </w:rPr>
-        <w:t>好。因为数据的各</w:t>
-      </w:r>
-      <w:proofErr w:type="gramStart"/>
-      <w:r>
-        <w:rPr>
-          <w:rFonts w:hint="eastAsia"/>
-          <w:sz w:val="24"/>
-        </w:rPr>
-        <w:t>维特征</w:t>
-      </w:r>
-      <w:proofErr w:type="gramEnd"/>
-      <w:r>
-        <w:rPr>
-          <w:rFonts w:hint="eastAsia"/>
-          <w:sz w:val="24"/>
-        </w:rPr>
-        <w:t>不一定很好地满足条件独立性假设。</w:t>
-      </w:r>
-      <w:r>
-        <w:rPr>
-          <w:rFonts w:hint="eastAsia"/>
-          <w:sz w:val="24"/>
-        </w:rPr>
-        <w:t>我们在应用朴素贝叶斯模型时，最好提前</w:t>
-      </w:r>
-      <w:r>
-        <w:rPr>
-          <w:rFonts w:hint="eastAsia"/>
-          <w:sz w:val="24"/>
-        </w:rPr>
-        <w:t>对数据进行处理，使之尽量满足条件独立性假</w:t>
-      </w:r>
-      <w:r>
-        <w:rPr>
-          <w:rFonts w:hint="eastAsia"/>
-          <w:sz w:val="24"/>
-        </w:rPr>
         <w:lastRenderedPageBreak/>
-        <w:t>设。</w:t>
+        <w:t>最基本的朴素贝叶斯处理的是样本特征为离散的情况，对于特征是连续型的样本，我们使用高斯朴素贝叶斯作为一种扩展方法。</w:t>
       </w:r>
     </w:p>
     <w:p>
@@ -1575,7 +1641,7 @@
           <v:shape id="_x0000_i1027" type="#_x0000_t75" style="width:182.2pt;height:18.15pt" o:ole="">
             <v:imagedata r:id="rId9" o:title=""/>
           </v:shape>
-          <o:OLEObject Type="Embed" ProgID="Equation.DSMT4" ShapeID="_x0000_i1027" DrawAspect="Content" ObjectID="_1649957318" r:id="rId13"/>
+          <o:OLEObject Type="Embed" ProgID="Equation.DSMT4" ShapeID="_x0000_i1027" DrawAspect="Content" ObjectID="_1649997666" r:id="rId13"/>
         </w:object>
       </w:r>
       <w:r>
@@ -1647,7 +1713,6 @@
         </w:rPr>
         <w:t>（</w:t>
       </w:r>
-      <w:proofErr w:type="spellStart"/>
       <w:r>
         <w:rPr>
           <w:rFonts w:hint="eastAsia"/>
@@ -1655,22 +1720,12 @@
         </w:rPr>
         <w:t>K</w:t>
       </w:r>
-      <w:proofErr w:type="spellEnd"/>
-      <w:proofErr w:type="gramStart"/>
-      <w:r>
-        <w:rPr>
-          <w:rFonts w:hint="eastAsia"/>
-          <w:sz w:val="24"/>
-        </w:rPr>
-        <w:t>个</w:t>
-      </w:r>
-      <w:proofErr w:type="gramEnd"/>
-      <w:r>
-        <w:rPr>
-          <w:rFonts w:hint="eastAsia"/>
-          <w:sz w:val="24"/>
-        </w:rPr>
-        <w:t>类别）</w:t>
+      <w:r>
+        <w:rPr>
+          <w:rFonts w:hint="eastAsia"/>
+          <w:sz w:val="24"/>
+        </w:rPr>
+        <w:t>个类别）</w:t>
       </w:r>
       <w:r>
         <w:rPr>
@@ -1684,7 +1739,14 @@
           <w:rFonts w:hint="eastAsia"/>
           <w:sz w:val="24"/>
         </w:rPr>
-        <w:t>下面我们在</w:t>
+        <w:t>训练过程就是</w:t>
+      </w:r>
+      <w:r>
+        <w:rPr>
+          <w:rFonts w:hint="eastAsia"/>
+          <w:sz w:val="24"/>
+        </w:rPr>
+        <w:t>在</w:t>
       </w:r>
       <w:r>
         <w:rPr>
@@ -1776,7 +1838,7 @@
                 <v:shape id="_x0000_i1028" type="#_x0000_t75" style="width:166.55pt;height:48.85pt" o:ole="">
                   <v:imagedata r:id="rId14" o:title=""/>
                 </v:shape>
-                <o:OLEObject Type="Embed" ProgID="Equation.DSMT4" ShapeID="_x0000_i1028" DrawAspect="Content" ObjectID="_1649957319" r:id="rId15"/>
+                <o:OLEObject Type="Embed" ProgID="Equation.DSMT4" ShapeID="_x0000_i1028" DrawAspect="Content" ObjectID="_1649997667" r:id="rId15"/>
               </w:object>
             </w:r>
           </w:p>
@@ -1842,7 +1904,7 @@
           <v:shape id="_x0000_i1029" type="#_x0000_t75" style="width:43.2pt;height:18.15pt" o:ole="">
             <v:imagedata r:id="rId16" o:title=""/>
           </v:shape>
-          <o:OLEObject Type="Embed" ProgID="Equation.DSMT4" ShapeID="_x0000_i1029" DrawAspect="Content" ObjectID="_1649957320" r:id="rId17"/>
+          <o:OLEObject Type="Embed" ProgID="Equation.DSMT4" ShapeID="_x0000_i1029" DrawAspect="Content" ObjectID="_1649997668" r:id="rId17"/>
         </w:object>
       </w:r>
       <w:r>
@@ -1861,7 +1923,7 @@
           <v:shape id="_x0000_i1030" type="#_x0000_t75" style="width:31.95pt;height:18.15pt" o:ole="">
             <v:imagedata r:id="rId18" o:title=""/>
           </v:shape>
-          <o:OLEObject Type="Embed" ProgID="Equation.DSMT4" ShapeID="_x0000_i1030" DrawAspect="Content" ObjectID="_1649957321" r:id="rId19"/>
+          <o:OLEObject Type="Embed" ProgID="Equation.DSMT4" ShapeID="_x0000_i1030" DrawAspect="Content" ObjectID="_1649997669" r:id="rId19"/>
         </w:object>
       </w:r>
       <w:r>
@@ -1880,7 +1942,7 @@
           <v:shape id="_x0000_i1031" type="#_x0000_t75" style="width:43.2pt;height:18.15pt" o:ole="">
             <v:imagedata r:id="rId16" o:title=""/>
           </v:shape>
-          <o:OLEObject Type="Embed" ProgID="Equation.DSMT4" ShapeID="_x0000_i1031" DrawAspect="Content" ObjectID="_1649957322" r:id="rId20"/>
+          <o:OLEObject Type="Embed" ProgID="Equation.DSMT4" ShapeID="_x0000_i1031" DrawAspect="Content" ObjectID="_1649997670" r:id="rId20"/>
         </w:object>
       </w:r>
       <w:r>
@@ -1946,7 +2008,6 @@
         </w:rPr>
         <w:t>Y</w:t>
       </w:r>
-      <w:proofErr w:type="gramStart"/>
       <w:r>
         <w:rPr>
           <w:rFonts w:hint="eastAsia"/>
@@ -1954,7 +2015,6 @@
         </w:rPr>
         <w:t>取第</w:t>
       </w:r>
-      <w:proofErr w:type="gramEnd"/>
       <w:r>
         <w:rPr>
           <w:rFonts w:hint="eastAsia"/>
@@ -2046,21 +2106,12 @@
         </w:rPr>
         <w:t>j</w:t>
       </w:r>
-      <w:proofErr w:type="gramStart"/>
-      <w:r>
-        <w:rPr>
-          <w:rFonts w:hint="eastAsia"/>
-          <w:sz w:val="24"/>
-        </w:rPr>
-        <w:t>维特征</w:t>
-      </w:r>
-      <w:proofErr w:type="gramEnd"/>
-      <w:r>
-        <w:rPr>
-          <w:rFonts w:hint="eastAsia"/>
-          <w:sz w:val="24"/>
-        </w:rPr>
-        <w:t>可能取值的个数</w:t>
+      <w:r>
+        <w:rPr>
+          <w:rFonts w:hint="eastAsia"/>
+          <w:sz w:val="24"/>
+        </w:rPr>
+        <w:t>维特征可能取值的个数</w:t>
       </w:r>
       <w:r>
         <w:rPr>
@@ -2078,7 +2129,7 @@
           <v:shape id="_x0000_i1032" type="#_x0000_t75" style="width:13.15pt;height:18.8pt" o:ole="">
             <v:imagedata r:id="rId21" o:title=""/>
           </v:shape>
-          <o:OLEObject Type="Embed" ProgID="Equation.DSMT4" ShapeID="_x0000_i1032" DrawAspect="Content" ObjectID="_1649957323" r:id="rId22"/>
+          <o:OLEObject Type="Embed" ProgID="Equation.DSMT4" ShapeID="_x0000_i1032" DrawAspect="Content" ObjectID="_1649997671" r:id="rId22"/>
         </w:object>
       </w:r>
       <w:r>
@@ -2097,7 +2148,7 @@
           <v:shape id="_x0000_i1033" type="#_x0000_t75" style="width:73.25pt;height:20.05pt" o:ole="">
             <v:imagedata r:id="rId23" o:title=""/>
           </v:shape>
-          <o:OLEObject Type="Embed" ProgID="Equation.DSMT4" ShapeID="_x0000_i1033" DrawAspect="Content" ObjectID="_1649957324" r:id="rId24"/>
+          <o:OLEObject Type="Embed" ProgID="Equation.DSMT4" ShapeID="_x0000_i1033" DrawAspect="Content" ObjectID="_1649997672" r:id="rId24"/>
         </w:object>
       </w:r>
       <w:r>
@@ -2155,7 +2206,7 @@
                 <v:shape id="_x0000_i1034" type="#_x0000_t75" style="width:214.75pt;height:87.05pt" o:ole="">
                   <v:imagedata r:id="rId25" o:title=""/>
                 </v:shape>
-                <o:OLEObject Type="Embed" ProgID="Equation.DSMT4" ShapeID="_x0000_i1034" DrawAspect="Content" ObjectID="_1649957325" r:id="rId26"/>
+                <o:OLEObject Type="Embed" ProgID="Equation.DSMT4" ShapeID="_x0000_i1034" DrawAspect="Content" ObjectID="_1649997673" r:id="rId26"/>
               </w:object>
             </w:r>
           </w:p>
@@ -2270,7 +2321,6 @@
         </w:rPr>
         <w:t>j</w:t>
       </w:r>
-      <w:proofErr w:type="gramStart"/>
       <w:r>
         <w:rPr>
           <w:rFonts w:hint="eastAsia"/>
@@ -2278,7 +2328,6 @@
         </w:rPr>
         <w:t>维特征</w:t>
       </w:r>
-      <w:proofErr w:type="gramEnd"/>
       <w:r>
         <w:rPr>
           <w:rFonts w:hint="eastAsia"/>
@@ -2295,7 +2344,7 @@
           <v:shape id="_x0000_i1035" type="#_x0000_t75" style="width:15.05pt;height:18.8pt" o:ole="">
             <v:imagedata r:id="rId27" o:title=""/>
           </v:shape>
-          <o:OLEObject Type="Embed" ProgID="Equation.DSMT4" ShapeID="_x0000_i1035" DrawAspect="Content" ObjectID="_1649957326" r:id="rId28"/>
+          <o:OLEObject Type="Embed" ProgID="Equation.DSMT4" ShapeID="_x0000_i1035" DrawAspect="Content" ObjectID="_1649997674" r:id="rId28"/>
         </w:object>
       </w:r>
       <w:r>
@@ -2354,21 +2403,12 @@
         </w:rPr>
         <w:t>j</w:t>
       </w:r>
-      <w:proofErr w:type="gramStart"/>
-      <w:r>
-        <w:rPr>
-          <w:rFonts w:hint="eastAsia"/>
-          <w:sz w:val="24"/>
-        </w:rPr>
-        <w:t>维特征</w:t>
-      </w:r>
-      <w:proofErr w:type="gramEnd"/>
-      <w:r>
-        <w:rPr>
-          <w:rFonts w:hint="eastAsia"/>
-          <w:sz w:val="24"/>
-        </w:rPr>
-        <w:t>取值为</w:t>
+      <w:r>
+        <w:rPr>
+          <w:rFonts w:hint="eastAsia"/>
+          <w:sz w:val="24"/>
+        </w:rPr>
+        <w:t>维特征取值为</w:t>
       </w:r>
       <w:r>
         <w:rPr>
@@ -2379,7 +2419,7 @@
           <v:shape id="_x0000_i1036" type="#_x0000_t75" style="width:15.05pt;height:18.8pt" o:ole="">
             <v:imagedata r:id="rId27" o:title=""/>
           </v:shape>
-          <o:OLEObject Type="Embed" ProgID="Equation.DSMT4" ShapeID="_x0000_i1036" DrawAspect="Content" ObjectID="_1649957327" r:id="rId29"/>
+          <o:OLEObject Type="Embed" ProgID="Equation.DSMT4" ShapeID="_x0000_i1036" DrawAspect="Content" ObjectID="_1649997675" r:id="rId29"/>
         </w:object>
       </w:r>
       <w:r>
@@ -2471,7 +2511,7 @@
           <v:shape id="_x0000_i1037" type="#_x0000_t75" style="width:10pt;height:16.3pt" o:ole="">
             <v:imagedata r:id="rId30" o:title=""/>
           </v:shape>
-          <o:OLEObject Type="Embed" ProgID="Equation.DSMT4" ShapeID="_x0000_i1037" DrawAspect="Content" ObjectID="_1649957328" r:id="rId31"/>
+          <o:OLEObject Type="Embed" ProgID="Equation.DSMT4" ShapeID="_x0000_i1037" DrawAspect="Content" ObjectID="_1649997676" r:id="rId31"/>
         </w:object>
       </w:r>
       <w:r>
@@ -2536,7 +2576,7 @@
                 <v:shape id="_x0000_i1038" type="#_x0000_t75" style="width:157.15pt;height:54.45pt" o:ole="">
                   <v:imagedata r:id="rId32" o:title=""/>
                 </v:shape>
-                <o:OLEObject Type="Embed" ProgID="Equation.DSMT4" ShapeID="_x0000_i1038" DrawAspect="Content" ObjectID="_1649957329" r:id="rId33"/>
+                <o:OLEObject Type="Embed" ProgID="Equation.DSMT4" ShapeID="_x0000_i1038" DrawAspect="Content" ObjectID="_1649997677" r:id="rId33"/>
               </w:object>
             </w:r>
           </w:p>
@@ -2604,7 +2644,7 @@
           <v:shape id="_x0000_i1039" type="#_x0000_t75" style="width:13.15pt;height:18.8pt" o:ole="">
             <v:imagedata r:id="rId34" o:title=""/>
           </v:shape>
-          <o:OLEObject Type="Embed" ProgID="Equation.DSMT4" ShapeID="_x0000_i1039" DrawAspect="Content" ObjectID="_1649957330" r:id="rId35"/>
+          <o:OLEObject Type="Embed" ProgID="Equation.DSMT4" ShapeID="_x0000_i1039" DrawAspect="Content" ObjectID="_1649997678" r:id="rId35"/>
         </w:object>
       </w:r>
       <w:r>
@@ -2635,21 +2675,12 @@
         </w:rPr>
         <w:t>j</w:t>
       </w:r>
-      <w:proofErr w:type="gramStart"/>
-      <w:r>
-        <w:rPr>
-          <w:rFonts w:hint="eastAsia"/>
-          <w:sz w:val="24"/>
-        </w:rPr>
-        <w:t>个</w:t>
-      </w:r>
-      <w:proofErr w:type="gramEnd"/>
-      <w:r>
-        <w:rPr>
-          <w:rFonts w:hint="eastAsia"/>
-          <w:sz w:val="24"/>
-        </w:rPr>
-        <w:t>分量。上式给出了当</w:t>
+      <w:r>
+        <w:rPr>
+          <w:rFonts w:hint="eastAsia"/>
+          <w:sz w:val="24"/>
+        </w:rPr>
+        <w:t>个分量。上式给出了当</w:t>
       </w:r>
       <w:r>
         <w:rPr>
@@ -2726,7 +2757,6 @@
           <w:rFonts w:hint="eastAsia"/>
           <w:sz w:val="24"/>
         </w:rPr>
-        <w:lastRenderedPageBreak/>
         <w:t>根据贝叶斯定理，有：</w:t>
       </w:r>
     </w:p>
@@ -2770,7 +2800,7 @@
                 <v:shape id="_x0000_i1040" type="#_x0000_t75" style="width:248.55pt;height:52.6pt" o:ole="">
                   <v:imagedata r:id="rId36" o:title=""/>
                 </v:shape>
-                <o:OLEObject Type="Embed" ProgID="Equation.DSMT4" ShapeID="_x0000_i1040" DrawAspect="Content" ObjectID="_1649957331" r:id="rId37"/>
+                <o:OLEObject Type="Embed" ProgID="Equation.DSMT4" ShapeID="_x0000_i1040" DrawAspect="Content" ObjectID="_1649997679" r:id="rId37"/>
               </w:object>
             </w:r>
           </w:p>
@@ -2827,7 +2857,28 @@
           <w:rFonts w:hint="eastAsia"/>
           <w:sz w:val="24"/>
         </w:rPr>
-        <w:t>可以想象，我们可以对</w:t>
+        <w:t>据此我们得出了</w:t>
+      </w:r>
+      <w:r>
+        <w:rPr>
+          <w:rFonts w:hint="eastAsia"/>
+          <w:sz w:val="24"/>
+        </w:rPr>
+        <w:t>朴素贝叶斯模型的预测过程：</w:t>
+      </w:r>
+      <w:r>
+        <w:rPr>
+          <w:rFonts w:hint="eastAsia"/>
+          <w:sz w:val="24"/>
+        </w:rPr>
+        <w:t>对</w:t>
+      </w:r>
+      <w:r>
+        <w:rPr>
+          <w:rFonts w:hint="eastAsia"/>
+          <w:sz w:val="24"/>
+        </w:rPr>
+        <w:t>任意</w:t>
       </w:r>
       <w:r>
         <w:rPr>
@@ -2876,23 +2927,7 @@
           <w:rFonts w:hint="eastAsia"/>
           <w:sz w:val="24"/>
         </w:rPr>
-        <w:t>P(Y=</w:t>
-      </w:r>
-      <w:proofErr w:type="spellStart"/>
-      <w:r>
-        <w:rPr>
-          <w:rFonts w:hint="eastAsia"/>
-          <w:sz w:val="24"/>
-        </w:rPr>
-        <w:t>k|X</w:t>
-      </w:r>
-      <w:proofErr w:type="spellEnd"/>
-      <w:r>
-        <w:rPr>
-          <w:rFonts w:hint="eastAsia"/>
-          <w:sz w:val="24"/>
-        </w:rPr>
-        <w:t>=x)</w:t>
+        <w:t>P(Y=k|X=x)</w:t>
       </w:r>
       <w:r>
         <w:rPr>
@@ -2915,45 +2950,104 @@
         </w:rPr>
         <w:t>就把样本分到哪一类。</w:t>
       </w:r>
-      <w:proofErr w:type="gramStart"/>
-      <w:r>
-        <w:rPr>
-          <w:rFonts w:hint="eastAsia"/>
-          <w:sz w:val="24"/>
-        </w:rPr>
-        <w:t>这跟极大</w:t>
-      </w:r>
-      <w:proofErr w:type="gramEnd"/>
-      <w:r>
-        <w:rPr>
-          <w:rFonts w:hint="eastAsia"/>
-          <w:sz w:val="24"/>
-        </w:rPr>
-        <w:t>似然估计的思想是一样</w:t>
-      </w:r>
-      <w:proofErr w:type="gramStart"/>
-      <w:r>
-        <w:rPr>
-          <w:rFonts w:hint="eastAsia"/>
-          <w:sz w:val="24"/>
-        </w:rPr>
-        <w:t>一样</w:t>
-      </w:r>
-      <w:proofErr w:type="gramEnd"/>
-      <w:r>
-        <w:rPr>
-          <w:rFonts w:hint="eastAsia"/>
-          <w:sz w:val="24"/>
-        </w:rPr>
-        <w:t>的。</w:t>
-      </w:r>
-    </w:p>
-    <w:p>
-      <w:pPr>
-        <w:rPr>
-          <w:sz w:val="24"/>
-        </w:rPr>
-      </w:pPr>
+      <w:r>
+        <w:rPr>
+          <w:rFonts w:hint="eastAsia"/>
+          <w:sz w:val="24"/>
+        </w:rPr>
+        <w:t>这跟极大似然估计的思想是一样一样的。</w:t>
+      </w:r>
+      <w:r>
+        <w:rPr>
+          <w:rFonts w:hint="eastAsia"/>
+          <w:sz w:val="24"/>
+        </w:rPr>
+        <w:t>实际中，</w:t>
+      </w:r>
+      <w:r>
+        <w:rPr>
+          <w:rFonts w:hint="eastAsia"/>
+          <w:sz w:val="24"/>
+        </w:rPr>
+        <w:t>由于我们只需要</w:t>
+      </w:r>
+      <w:r>
+        <w:rPr>
+          <w:rFonts w:hint="eastAsia"/>
+          <w:sz w:val="24"/>
+        </w:rPr>
+        <w:t>比较</w:t>
+      </w:r>
+      <w:r>
+        <w:rPr>
+          <w:rFonts w:hint="eastAsia"/>
+          <w:sz w:val="24"/>
+        </w:rPr>
+        <w:t>各输出</w:t>
+      </w:r>
+      <w:r>
+        <w:rPr>
+          <w:rFonts w:hint="eastAsia"/>
+          <w:sz w:val="24"/>
+        </w:rPr>
+        <w:t>k</w:t>
+      </w:r>
+      <w:r>
+        <w:rPr>
+          <w:rFonts w:hint="eastAsia"/>
+          <w:sz w:val="24"/>
+        </w:rPr>
+        <w:t>的概率</w:t>
+      </w:r>
+      <w:r>
+        <w:rPr>
+          <w:rFonts w:hint="eastAsia"/>
+          <w:sz w:val="24"/>
+        </w:rPr>
+        <w:t>P(Y=k|X=x)</w:t>
+      </w:r>
+      <w:r>
+        <w:rPr>
+          <w:rFonts w:hint="eastAsia"/>
+          <w:sz w:val="24"/>
+        </w:rPr>
+        <w:t>的大小，所以不必计算</w:t>
+      </w:r>
+      <w:r>
+        <w:rPr>
+          <w:rFonts w:hint="eastAsia"/>
+          <w:sz w:val="24"/>
+        </w:rPr>
+        <w:t>(4)</w:t>
+      </w:r>
+      <w:r>
+        <w:rPr>
+          <w:rFonts w:hint="eastAsia"/>
+          <w:sz w:val="24"/>
+        </w:rPr>
+        <w:t>式中的分母</w:t>
+      </w:r>
+      <w:r>
+        <w:rPr>
+          <w:rFonts w:hint="eastAsia"/>
+          <w:sz w:val="24"/>
+        </w:rPr>
+        <w:t>P(</w:t>
+      </w:r>
+      <w:r>
+        <w:rPr>
+          <w:rFonts w:hint="eastAsia"/>
+          <w:sz w:val="24"/>
+        </w:rPr>
+        <w:t>X=x)</w:t>
+      </w:r>
+      <w:r>
+        <w:rPr>
+          <w:rFonts w:hint="eastAsia"/>
+          <w:sz w:val="24"/>
+        </w:rPr>
+        <w:t>，只需计算其分子即可。</w:t>
+      </w:r>
     </w:p>
     <w:p>
       <w:pPr>
@@ -3012,7 +3106,7 @@
           <v:shape id="_x0000_i1041" type="#_x0000_t75" style="width:39.45pt;height:16.3pt" o:ole="">
             <v:imagedata r:id="rId38" o:title=""/>
           </v:shape>
-          <o:OLEObject Type="Embed" ProgID="Equation.DSMT4" ShapeID="_x0000_i1041" DrawAspect="Content" ObjectID="_1649957332" r:id="rId39"/>
+          <o:OLEObject Type="Embed" ProgID="Equation.DSMT4" ShapeID="_x0000_i1041" DrawAspect="Content" ObjectID="_1649997680" r:id="rId39"/>
         </w:object>
       </w:r>
       <w:r>
@@ -3031,7 +3125,7 @@
           <v:shape id="_x0000_i1042" type="#_x0000_t75" style="width:73.25pt;height:19.4pt" o:ole="">
             <v:imagedata r:id="rId40" o:title=""/>
           </v:shape>
-          <o:OLEObject Type="Embed" ProgID="Equation.DSMT4" ShapeID="_x0000_i1042" DrawAspect="Content" ObjectID="_1649957333" r:id="rId41"/>
+          <o:OLEObject Type="Embed" ProgID="Equation.DSMT4" ShapeID="_x0000_i1042" DrawAspect="Content" ObjectID="_1649997681" r:id="rId41"/>
         </w:object>
       </w:r>
       <w:r>
@@ -3244,17 +3338,8 @@
           <w:rFonts w:hint="eastAsia"/>
           <w:sz w:val="24"/>
         </w:rPr>
-        <w:t>，而是要</w:t>
-      </w:r>
-      <w:proofErr w:type="gramStart"/>
-      <w:r>
-        <w:rPr>
-          <w:rFonts w:hint="eastAsia"/>
-          <w:sz w:val="24"/>
-        </w:rPr>
-        <w:t>费劲拔力的</w:t>
-      </w:r>
-      <w:proofErr w:type="gramEnd"/>
+        <w:t>，而是要费劲拔力的</w:t>
+      </w:r>
       <w:r>
         <w:rPr>
           <w:rFonts w:hint="eastAsia"/>
@@ -3506,7 +3591,7 @@
                 <v:shape id="_x0000_i1043" type="#_x0000_t75" style="width:145.9pt;height:85.15pt" o:ole="">
                   <v:imagedata r:id="rId42" o:title=""/>
                 </v:shape>
-                <o:OLEObject Type="Embed" ProgID="Equation.DSMT4" ShapeID="_x0000_i1043" DrawAspect="Content" ObjectID="_1649957334" r:id="rId43"/>
+                <o:OLEObject Type="Embed" ProgID="Equation.DSMT4" ShapeID="_x0000_i1043" DrawAspect="Content" ObjectID="_1649997682" r:id="rId43"/>
               </w:object>
             </w:r>
           </w:p>
@@ -3647,23 +3732,7 @@
           <w:rFonts w:hint="eastAsia"/>
           <w:sz w:val="24"/>
         </w:rPr>
-        <w:t>P(Y=</w:t>
-      </w:r>
-      <w:proofErr w:type="spellStart"/>
-      <w:r>
-        <w:rPr>
-          <w:rFonts w:hint="eastAsia"/>
-          <w:sz w:val="24"/>
-        </w:rPr>
-        <w:t>k|X</w:t>
-      </w:r>
-      <w:proofErr w:type="spellEnd"/>
-      <w:r>
-        <w:rPr>
-          <w:rFonts w:hint="eastAsia"/>
-          <w:sz w:val="24"/>
-        </w:rPr>
-        <w:t>=x)</w:t>
+        <w:t>P(Y=k|X=x)</w:t>
       </w:r>
       <w:r>
         <w:rPr>
@@ -3873,17 +3942,8 @@
           <w:rFonts w:hint="eastAsia"/>
           <w:sz w:val="24"/>
         </w:rPr>
-        <w:t>而是要</w:t>
-      </w:r>
-      <w:proofErr w:type="gramStart"/>
-      <w:r>
-        <w:rPr>
-          <w:rFonts w:hint="eastAsia"/>
-          <w:sz w:val="24"/>
-        </w:rPr>
-        <w:t>费劲拔力的</w:t>
-      </w:r>
-      <w:proofErr w:type="gramEnd"/>
+        <w:t>而是要费劲拔力的</w:t>
+      </w:r>
       <w:r>
         <w:rPr>
           <w:rFonts w:hint="eastAsia"/>
@@ -4016,7 +4076,7 @@
                 <v:shape id="_x0000_i1044" type="#_x0000_t75" style="width:147.15pt;height:67pt" o:ole="">
                   <v:imagedata r:id="rId44" o:title=""/>
                 </v:shape>
-                <o:OLEObject Type="Embed" ProgID="Equation.DSMT4" ShapeID="_x0000_i1044" DrawAspect="Content" ObjectID="_1649957335" r:id="rId45"/>
+                <o:OLEObject Type="Embed" ProgID="Equation.DSMT4" ShapeID="_x0000_i1044" DrawAspect="Content" ObjectID="_1649997683" r:id="rId45"/>
               </w:object>
             </w:r>
           </w:p>
@@ -4241,23 +4301,7 @@
           <w:rFonts w:hint="eastAsia"/>
           <w:sz w:val="24"/>
         </w:rPr>
-        <w:t>（实际上，平滑是针对各</w:t>
-      </w:r>
-      <w:proofErr w:type="gramStart"/>
-      <w:r>
-        <w:rPr>
-          <w:rFonts w:hint="eastAsia"/>
-          <w:sz w:val="24"/>
-        </w:rPr>
-        <w:t>维特征</w:t>
-      </w:r>
-      <w:proofErr w:type="gramEnd"/>
-      <w:r>
-        <w:rPr>
-          <w:rFonts w:hint="eastAsia"/>
-          <w:sz w:val="24"/>
-        </w:rPr>
-        <w:t>的概率</w:t>
+        <w:t>（实际上，平滑是针对各维特征的概率</w:t>
       </w:r>
       <w:r>
         <w:rPr>
@@ -4446,17 +4490,8 @@
           <w:rFonts w:hint="eastAsia"/>
           <w:sz w:val="24"/>
         </w:rPr>
-        <w:t>，而是</w:t>
-      </w:r>
-      <w:proofErr w:type="gramStart"/>
-      <w:r>
-        <w:rPr>
-          <w:rFonts w:hint="eastAsia"/>
-          <w:sz w:val="24"/>
-        </w:rPr>
-        <w:t>费劲拔力的</w:t>
-      </w:r>
-      <w:proofErr w:type="gramEnd"/>
+        <w:t>，而是费劲拔力的</w:t>
+      </w:r>
       <w:r>
         <w:rPr>
           <w:rFonts w:hint="eastAsia"/>
@@ -4478,7 +4513,6 @@
         </w:rPr>
         <w:t>P(</w:t>
       </w:r>
-      <w:proofErr w:type="spellStart"/>
       <w:r>
         <w:rPr>
           <w:rFonts w:hint="eastAsia"/>
@@ -4499,15 +4533,7 @@
           <w:rFonts w:hint="eastAsia"/>
           <w:sz w:val="24"/>
         </w:rPr>
-        <w:t>|Y</w:t>
-      </w:r>
-      <w:proofErr w:type="spellEnd"/>
-      <w:r>
-        <w:rPr>
-          <w:rFonts w:hint="eastAsia"/>
-          <w:sz w:val="24"/>
-        </w:rPr>
-        <w:t>)</w:t>
+        <w:t>|Y)</w:t>
       </w:r>
       <w:r>
         <w:rPr>
@@ -4640,7 +4666,7 @@
           <w:rFonts w:hint="eastAsia"/>
           <w:sz w:val="24"/>
         </w:rPr>
-        <w:t>经常会出现这样的情况，</w:t>
+        <w:t>经常会出现这样的情况：</w:t>
       </w:r>
       <w:r>
         <w:rPr>
@@ -4815,17 +4841,8 @@
           <w:rFonts w:hint="eastAsia"/>
           <w:sz w:val="24"/>
         </w:rPr>
-        <w:t>的各</w:t>
-      </w:r>
-      <w:proofErr w:type="gramStart"/>
-      <w:r>
-        <w:rPr>
-          <w:rFonts w:hint="eastAsia"/>
-          <w:sz w:val="24"/>
-        </w:rPr>
-        <w:t>维特征</w:t>
-      </w:r>
-      <w:proofErr w:type="gramEnd"/>
+        <w:t>的各维特征</w:t>
+      </w:r>
       <w:r>
         <w:rPr>
           <w:rFonts w:hint="eastAsia"/>
@@ -4873,23 +4890,7 @@
           <w:rFonts w:hint="eastAsia"/>
           <w:sz w:val="24"/>
         </w:rPr>
-        <w:t>将各</w:t>
-      </w:r>
-      <w:proofErr w:type="gramStart"/>
-      <w:r>
-        <w:rPr>
-          <w:rFonts w:hint="eastAsia"/>
-          <w:sz w:val="24"/>
-        </w:rPr>
-        <w:t>维特征</w:t>
-      </w:r>
-      <w:proofErr w:type="gramEnd"/>
-      <w:r>
-        <w:rPr>
-          <w:rFonts w:hint="eastAsia"/>
-          <w:sz w:val="24"/>
-        </w:rPr>
-        <w:t>的概率乘起来，得到该样本的概率</w:t>
+        <w:t>将各维特征的概率乘起来，得到该样本的概率</w:t>
       </w:r>
       <w:r>
         <w:rPr>
@@ -4973,23 +4974,7 @@
           <w:rFonts w:hint="eastAsia"/>
           <w:sz w:val="24"/>
         </w:rPr>
-        <w:t>中</w:t>
-      </w:r>
-      <w:proofErr w:type="gramStart"/>
-      <w:r>
-        <w:rPr>
-          <w:rFonts w:hint="eastAsia"/>
-          <w:sz w:val="24"/>
-        </w:rPr>
-        <w:t>规</w:t>
-      </w:r>
-      <w:proofErr w:type="gramEnd"/>
-      <w:r>
-        <w:rPr>
-          <w:rFonts w:hint="eastAsia"/>
-          <w:sz w:val="24"/>
-        </w:rPr>
-        <w:t>中矩的目标函数，也不使用</w:t>
+        <w:t>中规中矩的目标函数，也不使用</w:t>
       </w:r>
       <w:r>
         <w:rPr>
@@ -5164,7 +5149,14 @@
           <w:rFonts w:hint="eastAsia"/>
           <w:sz w:val="24"/>
         </w:rPr>
-        <w:t>求解参数，是一个“正演过程”</w:t>
+        <w:t>求解参数，是一个“正演”</w:t>
+      </w:r>
+      <w:r>
+        <w:rPr>
+          <w:rFonts w:hint="eastAsia"/>
+          <w:sz w:val="24"/>
+        </w:rPr>
+        <w:t>过程</w:t>
       </w:r>
       <w:r>
         <w:rPr>
@@ -5325,23 +5317,7 @@
           <w:rFonts w:hint="eastAsia"/>
           <w:sz w:val="24"/>
         </w:rPr>
-        <w:t>Y=</w:t>
-      </w:r>
-      <w:proofErr w:type="spellStart"/>
-      <w:r>
-        <w:rPr>
-          <w:rFonts w:hint="eastAsia"/>
-          <w:sz w:val="24"/>
-        </w:rPr>
-        <w:t>k|X</w:t>
-      </w:r>
-      <w:proofErr w:type="spellEnd"/>
-      <w:r>
-        <w:rPr>
-          <w:rFonts w:hint="eastAsia"/>
-          <w:sz w:val="24"/>
-        </w:rPr>
-        <w:t>=x</w:t>
+        <w:t>Y=k|X=x</w:t>
       </w:r>
       <w:r>
         <w:rPr>
@@ -5412,7 +5388,7 @@
                 <v:shape id="_x0000_i1045" type="#_x0000_t75" style="width:187.85pt;height:36.3pt" o:ole="">
                   <v:imagedata r:id="rId46" o:title=""/>
                 </v:shape>
-                <o:OLEObject Type="Embed" ProgID="Equation.DSMT4" ShapeID="_x0000_i1045" DrawAspect="Content" ObjectID="_1649957336" r:id="rId47"/>
+                <o:OLEObject Type="Embed" ProgID="Equation.DSMT4" ShapeID="_x0000_i1045" DrawAspect="Content" ObjectID="_1649997684" r:id="rId47"/>
               </w:object>
             </w:r>
           </w:p>
@@ -5564,7 +5540,7 @@
           <v:shape id="_x0000_i1046" type="#_x0000_t75" style="width:40.05pt;height:16.3pt" o:ole="">
             <v:imagedata r:id="rId48" o:title=""/>
           </v:shape>
-          <o:OLEObject Type="Embed" ProgID="Equation.DSMT4" ShapeID="_x0000_i1046" DrawAspect="Content" ObjectID="_1649957337" r:id="rId49"/>
+          <o:OLEObject Type="Embed" ProgID="Equation.DSMT4" ShapeID="_x0000_i1046" DrawAspect="Content" ObjectID="_1649997685" r:id="rId49"/>
         </w:object>
       </w:r>
       <w:r>
@@ -5583,7 +5559,7 @@
           <v:shape id="_x0000_i1047" type="#_x0000_t75" style="width:142.1pt;height:18.8pt" o:ole="">
             <v:imagedata r:id="rId50" o:title=""/>
           </v:shape>
-          <o:OLEObject Type="Embed" ProgID="Equation.DSMT4" ShapeID="_x0000_i1047" DrawAspect="Content" ObjectID="_1649957338" r:id="rId51"/>
+          <o:OLEObject Type="Embed" ProgID="Equation.DSMT4" ShapeID="_x0000_i1047" DrawAspect="Content" ObjectID="_1649997686" r:id="rId51"/>
         </w:object>
       </w:r>
       <w:r>
@@ -5635,21 +5611,12 @@
         </w:rPr>
         <w:t>模型做预测的阶段。</w:t>
       </w:r>
-      <w:proofErr w:type="gramStart"/>
-      <w:r>
-        <w:rPr>
-          <w:rFonts w:hint="eastAsia"/>
-          <w:sz w:val="24"/>
-        </w:rPr>
-        <w:t>因此式</w:t>
-      </w:r>
-      <w:proofErr w:type="gramEnd"/>
-      <w:r>
-        <w:rPr>
-          <w:rFonts w:hint="eastAsia"/>
-          <w:sz w:val="24"/>
-        </w:rPr>
-        <w:t>中的函数不能理解成是目标函数。</w:t>
+      <w:r>
+        <w:rPr>
+          <w:rFonts w:hint="eastAsia"/>
+          <w:sz w:val="24"/>
+        </w:rPr>
+        <w:t>因此式中的函数不能理解成是目标函数。</w:t>
       </w:r>
     </w:p>
     <w:p>
@@ -5966,7 +5933,7 @@
           <v:shape id="_x0000_i1048" type="#_x0000_t75" style="width:142.1pt;height:18.8pt" o:ole="">
             <v:imagedata r:id="rId50" o:title=""/>
           </v:shape>
-          <o:OLEObject Type="Embed" ProgID="Equation.DSMT4" ShapeID="_x0000_i1048" DrawAspect="Content" ObjectID="_1649957339" r:id="rId52"/>
+          <o:OLEObject Type="Embed" ProgID="Equation.DSMT4" ShapeID="_x0000_i1048" DrawAspect="Content" ObjectID="_1649997687" r:id="rId52"/>
         </w:object>
       </w:r>
       <w:r>
@@ -5985,7 +5952,7 @@
           <v:shape id="_x0000_i1049" type="#_x0000_t75" style="width:40.05pt;height:16.3pt" o:ole="">
             <v:imagedata r:id="rId48" o:title=""/>
           </v:shape>
-          <o:OLEObject Type="Embed" ProgID="Equation.DSMT4" ShapeID="_x0000_i1049" DrawAspect="Content" ObjectID="_1649957340" r:id="rId53"/>
+          <o:OLEObject Type="Embed" ProgID="Equation.DSMT4" ShapeID="_x0000_i1049" DrawAspect="Content" ObjectID="_1649997688" r:id="rId53"/>
         </w:object>
       </w:r>
       <w:r>
@@ -6064,7 +6031,7 @@
                 <v:shape id="_x0000_i1050" type="#_x0000_t75" style="width:214.75pt;height:87.05pt" o:ole="">
                   <v:imagedata r:id="rId54" o:title=""/>
                 </v:shape>
-                <o:OLEObject Type="Embed" ProgID="Equation.DSMT4" ShapeID="_x0000_i1050" DrawAspect="Content" ObjectID="_1649957341" r:id="rId55"/>
+                <o:OLEObject Type="Embed" ProgID="Equation.DSMT4" ShapeID="_x0000_i1050" DrawAspect="Content" ObjectID="_1649997689" r:id="rId55"/>
               </w:object>
             </w:r>
           </w:p>
@@ -6123,8 +6090,6 @@
         </w:rPr>
         <w:t>以及：</w:t>
       </w:r>
-      <w:bookmarkStart w:id="0" w:name="_GoBack"/>
-      <w:bookmarkEnd w:id="0"/>
     </w:p>
     <w:tbl>
       <w:tblPr>
@@ -6166,7 +6131,7 @@
                 <v:shape id="_x0000_i1051" type="#_x0000_t75" style="width:178.45pt;height:48.85pt" o:ole="">
                   <v:imagedata r:id="rId56" o:title=""/>
                 </v:shape>
-                <o:OLEObject Type="Embed" ProgID="Equation.DSMT4" ShapeID="_x0000_i1051" DrawAspect="Content" ObjectID="_1649957342" r:id="rId57"/>
+                <o:OLEObject Type="Embed" ProgID="Equation.DSMT4" ShapeID="_x0000_i1051" DrawAspect="Content" ObjectID="_1649997690" r:id="rId57"/>
               </w:object>
             </w:r>
           </w:p>
@@ -6300,7 +6265,21 @@
           <w:rFonts w:hint="eastAsia"/>
           <w:sz w:val="24"/>
         </w:rPr>
-        <w:t>数并不是随便给的，它是为了保证概率的归一化，即所有可能的事情发生的概率加起来等于</w:t>
+        <w:t>数并不是随便给的，它是为了保证概率的归一化，即</w:t>
+      </w:r>
+      <w:r>
+        <w:rPr>
+          <w:rFonts w:hint="eastAsia"/>
+          <w:sz w:val="24"/>
+        </w:rPr>
+        <w:t>保证</w:t>
+      </w:r>
+      <w:r>
+        <w:rPr>
+          <w:rFonts w:hint="eastAsia"/>
+          <w:sz w:val="24"/>
+        </w:rPr>
+        <w:t>所有可能的事情发生的概率加起来等于</w:t>
       </w:r>
       <w:r>
         <w:rPr>
@@ -6359,23 +6338,7 @@
           <w:rFonts w:hint="eastAsia"/>
           <w:sz w:val="24"/>
         </w:rPr>
-        <w:t>高斯朴素贝叶</w:t>
-      </w:r>
-      <w:proofErr w:type="gramStart"/>
-      <w:r>
-        <w:rPr>
-          <w:rFonts w:hint="eastAsia"/>
-          <w:sz w:val="24"/>
-        </w:rPr>
-        <w:t>斯方法</w:t>
-      </w:r>
-      <w:proofErr w:type="gramEnd"/>
-      <w:r>
-        <w:rPr>
-          <w:rFonts w:hint="eastAsia"/>
-          <w:sz w:val="24"/>
-        </w:rPr>
-        <w:t>是为了处理</w:t>
+        <w:t>高斯朴素贝叶斯方法是为了处理</w:t>
       </w:r>
       <w:r>
         <w:rPr>
@@ -6403,23 +6366,7 @@
           <w:rFonts w:hint="eastAsia"/>
           <w:sz w:val="24"/>
         </w:rPr>
-        <w:t>的情况。其思路很简单：基本的朴素贝叶</w:t>
-      </w:r>
-      <w:proofErr w:type="gramStart"/>
-      <w:r>
-        <w:rPr>
-          <w:rFonts w:hint="eastAsia"/>
-          <w:sz w:val="24"/>
-        </w:rPr>
-        <w:t>斯方法</w:t>
-      </w:r>
-      <w:proofErr w:type="gramEnd"/>
-      <w:r>
-        <w:rPr>
-          <w:rFonts w:hint="eastAsia"/>
-          <w:sz w:val="24"/>
-        </w:rPr>
-        <w:t>通过在训练集上直接统计的方式</w:t>
+        <w:t>的情况。其思路很简单：基本的朴素贝叶斯方法通过在训练集上直接统计的方式</w:t>
       </w:r>
       <w:r>
         <w:rPr>
@@ -6444,7 +6391,7 @@
           <v:shape id="_x0000_i1052" type="#_x0000_t75" style="width:142.1pt;height:18.8pt" o:ole="">
             <v:imagedata r:id="rId50" o:title=""/>
           </v:shape>
-          <o:OLEObject Type="Embed" ProgID="Equation.DSMT4" ShapeID="_x0000_i1052" DrawAspect="Content" ObjectID="_1649957343" r:id="rId58"/>
+          <o:OLEObject Type="Embed" ProgID="Equation.DSMT4" ShapeID="_x0000_i1052" DrawAspect="Content" ObjectID="_1649997691" r:id="rId58"/>
         </w:object>
       </w:r>
       <w:r>
@@ -6459,23 +6406,7 @@
           <w:rFonts w:hint="eastAsia"/>
           <w:sz w:val="24"/>
         </w:rPr>
-        <w:t>而</w:t>
-      </w:r>
-      <w:proofErr w:type="gramStart"/>
-      <w:r>
-        <w:rPr>
-          <w:rFonts w:hint="eastAsia"/>
-          <w:sz w:val="24"/>
-        </w:rPr>
-        <w:t>当特征</w:t>
-      </w:r>
-      <w:proofErr w:type="gramEnd"/>
-      <w:r>
-        <w:rPr>
-          <w:rFonts w:hint="eastAsia"/>
-          <w:sz w:val="24"/>
-        </w:rPr>
-        <w:t>为连续型特征时，改为</w:t>
+        <w:t>而当特征为连续型特征时，改为</w:t>
       </w:r>
       <w:r>
         <w:rPr>
@@ -6505,6 +6436,15 @@
         </w:rPr>
         <w:t>这就相当于拟合出了特征的分布的具体形式，然后</w:t>
       </w:r>
+      <w:r>
+        <w:rPr>
+          <w:rFonts w:hint="eastAsia"/>
+          <w:sz w:val="24"/>
+        </w:rPr>
+        <w:t>根据这具体的形式</w:t>
+      </w:r>
+      <w:bookmarkStart w:id="0" w:name="_GoBack"/>
+      <w:bookmarkEnd w:id="0"/>
       <w:r>
         <w:rPr>
           <w:rFonts w:hint="eastAsia"/>
@@ -8917,7 +8857,7 @@
 </file>
 
 <file path=customXml/itemProps1.xml><?xml version="1.0" encoding="utf-8"?>
-<ds:datastoreItem xmlns:ds="http://schemas.openxmlformats.org/officeDocument/2006/customXml" ds:itemID="{EFAA7181-CFE2-4822-B0DE-A0C7817FE7FE}">
+<ds:datastoreItem xmlns:ds="http://schemas.openxmlformats.org/officeDocument/2006/customXml" ds:itemID="{8FA2BCAE-913D-4C71-82DB-E44E34BA655C}">
   <ds:schemaRefs>
     <ds:schemaRef ds:uri="http://schemas.openxmlformats.org/officeDocument/2006/bibliography"/>
   </ds:schemaRefs>

</xml_diff>